<commit_message>
Updated to address this bug: https://github.com/OpenChain-Project/Reference-Material/issues/57
</commit_message>
<xml_diff>
--- a/Self-Certification/Questionnaire/OpenChain-License-Compliance-1.0/OpenChain-License-Compliance-1.0-Questionnaire.docx
+++ b/Self-Certification/Questionnaire/OpenChain-License-Compliance-1.0/OpenChain-License-Compliance-1.0-Questionnaire.docx
@@ -1,6 +1,6 @@
 
 <file path=word/document.xml><?xml version="1.0" encoding="utf-8"?>
-<w:document xmlns:wpc="http://schemas.microsoft.com/office/word/2010/wordprocessingCanvas" xmlns:cx="http://schemas.microsoft.com/office/drawing/2014/chartex" xmlns:cx1="http://schemas.microsoft.com/office/drawing/2015/9/8/chartex" xmlns:cx2="http://schemas.microsoft.com/office/drawing/2015/10/21/chartex" xmlns:cx3="http://schemas.microsoft.com/office/drawing/2016/5/9/chartex" xmlns:cx4="http://schemas.microsoft.com/office/drawing/2016/5/10/chartex" xmlns:cx5="http://schemas.microsoft.com/office/drawing/2016/5/11/chartex" xmlns:cx6="http://schemas.microsoft.com/office/drawing/2016/5/12/chartex" xmlns:cx7="http://schemas.microsoft.com/office/drawing/2016/5/13/chartex" xmlns:cx8="http://schemas.microsoft.com/office/drawing/2016/5/14/chartex" xmlns:mc="http://schemas.openxmlformats.org/markup-compatibility/2006" xmlns:aink="http://schemas.microsoft.com/office/drawing/2016/ink" xmlns:am3d="http://schemas.microsoft.com/office/drawing/2017/model3d" xmlns:o="urn:schemas-microsoft-com:office:office" xmlns:r="http://schemas.openxmlformats.org/officeDocument/2006/relationships" xmlns:m="http://schemas.openxmlformats.org/officeDocument/2006/math" xmlns:v="urn:schemas-microsoft-com:vml" xmlns:wp14="http://schemas.microsoft.com/office/word/2010/wordprocessingDrawing" xmlns:wp="http://schemas.openxmlformats.org/drawingml/2006/wordprocessingDrawing" xmlns:w10="urn:schemas-microsoft-com:office:word" xmlns:w="http://schemas.openxmlformats.org/wordprocessingml/2006/main" xmlns:w14="http://schemas.microsoft.com/office/word/2010/wordml" xmlns:w15="http://schemas.microsoft.com/office/word/2012/wordml" xmlns:w16cex="http://schemas.microsoft.com/office/word/2018/wordml/cex" xmlns:w16cid="http://schemas.microsoft.com/office/word/2016/wordml/cid" xmlns:w16="http://schemas.microsoft.com/office/word/2018/wordml" xmlns:w16se="http://schemas.microsoft.com/office/word/2015/wordml/symex" xmlns:wpg="http://schemas.microsoft.com/office/word/2010/wordprocessingGroup" xmlns:wpi="http://schemas.microsoft.com/office/word/2010/wordprocessingInk" xmlns:wne="http://schemas.microsoft.com/office/word/2006/wordml" xmlns:wps="http://schemas.microsoft.com/office/word/2010/wordprocessingShape" mc:Ignorable="w14 w15 w16se w16cid w16 w16cex wp14">
+<w:document xmlns:wpc="http://schemas.microsoft.com/office/word/2010/wordprocessingCanvas" xmlns:cx="http://schemas.microsoft.com/office/drawing/2014/chartex" xmlns:cx1="http://schemas.microsoft.com/office/drawing/2015/9/8/chartex" xmlns:cx2="http://schemas.microsoft.com/office/drawing/2015/10/21/chartex" xmlns:cx3="http://schemas.microsoft.com/office/drawing/2016/5/9/chartex" xmlns:cx4="http://schemas.microsoft.com/office/drawing/2016/5/10/chartex" xmlns:cx5="http://schemas.microsoft.com/office/drawing/2016/5/11/chartex" xmlns:cx6="http://schemas.microsoft.com/office/drawing/2016/5/12/chartex" xmlns:cx7="http://schemas.microsoft.com/office/drawing/2016/5/13/chartex" xmlns:cx8="http://schemas.microsoft.com/office/drawing/2016/5/14/chartex" xmlns:mc="http://schemas.openxmlformats.org/markup-compatibility/2006" xmlns:aink="http://schemas.microsoft.com/office/drawing/2016/ink" xmlns:am3d="http://schemas.microsoft.com/office/drawing/2017/model3d" xmlns:o="urn:schemas-microsoft-com:office:office" xmlns:oel="http://schemas.microsoft.com/office/2019/extlst" xmlns:r="http://schemas.openxmlformats.org/officeDocument/2006/relationships" xmlns:m="http://schemas.openxmlformats.org/officeDocument/2006/math" xmlns:v="urn:schemas-microsoft-com:vml" xmlns:wp14="http://schemas.microsoft.com/office/word/2010/wordprocessingDrawing" xmlns:wp="http://schemas.openxmlformats.org/drawingml/2006/wordprocessingDrawing" xmlns:w10="urn:schemas-microsoft-com:office:word" xmlns:w="http://schemas.openxmlformats.org/wordprocessingml/2006/main" xmlns:w14="http://schemas.microsoft.com/office/word/2010/wordml" xmlns:w15="http://schemas.microsoft.com/office/word/2012/wordml" xmlns:w16cex="http://schemas.microsoft.com/office/word/2018/wordml/cex" xmlns:w16cid="http://schemas.microsoft.com/office/word/2016/wordml/cid" xmlns:w16="http://schemas.microsoft.com/office/word/2018/wordml" xmlns:w16du="http://schemas.microsoft.com/office/word/2023/wordml/word16du" xmlns:w16sdtdh="http://schemas.microsoft.com/office/word/2020/wordml/sdtdatahash" xmlns:w16sdtfl="http://schemas.microsoft.com/office/word/2024/wordml/sdtformatlock" xmlns:w16se="http://schemas.microsoft.com/office/word/2015/wordml/symex" xmlns:wpg="http://schemas.microsoft.com/office/word/2010/wordprocessingGroup" xmlns:wpi="http://schemas.microsoft.com/office/word/2010/wordprocessingInk" xmlns:wne="http://schemas.microsoft.com/office/word/2006/wordml" xmlns:wps="http://schemas.microsoft.com/office/word/2010/wordprocessingShape" mc:Ignorable="w14 w15 w16se w16cid w16 w16cex w16sdtdh w16sdtfl w16du wp14">
   <w:body>
     <w:p>
       <w:pPr>
@@ -152,19 +152,11 @@
                 <w:b/>
               </w:rPr>
             </w:pPr>
-            <w:proofErr w:type="spellStart"/>
             <w:r>
               <w:rPr>
                 <w:b/>
               </w:rPr>
-              <w:t>Next</w:t>
-            </w:r>
-            <w:proofErr w:type="spellEnd"/>
-            <w:r>
-              <w:rPr>
-                <w:b/>
-              </w:rPr>
-              <w:t xml:space="preserve"> </w:t>
+              <w:t xml:space="preserve">Next </w:t>
             </w:r>
             <w:proofErr w:type="spellStart"/>
             <w:r>
@@ -1435,16 +1427,22 @@
               <w:rPr>
                 <w:lang w:val="en-US"/>
               </w:rPr>
-              <w:t xml:space="preserve">Does this training cover all of the following </w:t>
+              <w:t xml:space="preserve">Does this training cover </w:t>
             </w:r>
             <w:proofErr w:type="gramStart"/>
             <w:r>
               <w:rPr>
                 <w:lang w:val="en-US"/>
               </w:rPr>
-              <w:t>topics:</w:t>
+              <w:t>all of</w:t>
             </w:r>
             <w:proofErr w:type="gramEnd"/>
+            <w:r>
+              <w:rPr>
+                <w:lang w:val="en-US"/>
+              </w:rPr>
+              <w:t xml:space="preserve"> the following topics:</w:t>
+            </w:r>
           </w:p>
         </w:tc>
         <w:tc>
@@ -2855,19 +2853,11 @@
                 <w:b/>
               </w:rPr>
             </w:pPr>
-            <w:proofErr w:type="spellStart"/>
             <w:r>
               <w:rPr>
                 <w:b/>
               </w:rPr>
-              <w:t>Next</w:t>
-            </w:r>
-            <w:proofErr w:type="spellEnd"/>
-            <w:r>
-              <w:rPr>
-                <w:b/>
-              </w:rPr>
-              <w:t xml:space="preserve"> </w:t>
+              <w:t xml:space="preserve">Next </w:t>
             </w:r>
             <w:proofErr w:type="spellStart"/>
             <w:r>
@@ -3847,16 +3837,8 @@
               <w:rPr>
                 <w:lang w:val="en-US"/>
               </w:rPr>
-              <w:t xml:space="preserve">Is the FOSS Liaison function publicly identified in one of the following </w:t>
-            </w:r>
-            <w:proofErr w:type="gramStart"/>
-            <w:r>
-              <w:rPr>
-                <w:lang w:val="en-US"/>
-              </w:rPr>
-              <w:t>ways:</w:t>
-            </w:r>
-            <w:proofErr w:type="gramEnd"/>
+              <w:t>Is the FOSS Liaison function publicly identified in one of the following ways:</w:t>
+            </w:r>
           </w:p>
         </w:tc>
         <w:tc>
@@ -4874,19 +4856,11 @@
                 <w:b/>
               </w:rPr>
             </w:pPr>
-            <w:proofErr w:type="spellStart"/>
             <w:r>
               <w:rPr>
                 <w:b/>
               </w:rPr>
-              <w:t>Next</w:t>
-            </w:r>
-            <w:proofErr w:type="spellEnd"/>
-            <w:r>
-              <w:rPr>
-                <w:b/>
-              </w:rPr>
-              <w:t xml:space="preserve"> </w:t>
+              <w:t xml:space="preserve">Next </w:t>
             </w:r>
             <w:proofErr w:type="spellStart"/>
             <w:r>
@@ -7051,19 +7025,11 @@
                 <w:b/>
               </w:rPr>
             </w:pPr>
-            <w:proofErr w:type="spellStart"/>
             <w:r>
               <w:rPr>
                 <w:b/>
               </w:rPr>
-              <w:t>Next</w:t>
-            </w:r>
-            <w:proofErr w:type="spellEnd"/>
-            <w:r>
-              <w:rPr>
-                <w:b/>
-              </w:rPr>
-              <w:t xml:space="preserve"> </w:t>
+              <w:t xml:space="preserve">Next </w:t>
             </w:r>
             <w:proofErr w:type="spellStart"/>
             <w:r>
@@ -7169,7 +7135,19 @@
               <w:rPr>
                 <w:lang w:val="en-US"/>
               </w:rPr>
-              <w:t>Does the FOSS program ensure that the Supplied Software is accompanied by the required artefacts that might include the following information, if required by the license</w:t>
+              <w:t xml:space="preserve">Does the FOSS program ensure that the Supplied Software is accompanied by the required </w:t>
+            </w:r>
+            <w:r>
+              <w:rPr>
+                <w:lang w:val="en-US"/>
+              </w:rPr>
+              <w:t>artifact</w:t>
+            </w:r>
+            <w:r>
+              <w:rPr>
+                <w:lang w:val="en-US"/>
+              </w:rPr>
+              <w:t>s that might include the following information, if required by the license</w:t>
             </w:r>
           </w:p>
         </w:tc>
@@ -9031,19 +9009,11 @@
                 <w:b/>
               </w:rPr>
             </w:pPr>
-            <w:proofErr w:type="spellStart"/>
             <w:r>
               <w:rPr>
                 <w:b/>
               </w:rPr>
-              <w:t>Next</w:t>
-            </w:r>
-            <w:proofErr w:type="spellEnd"/>
-            <w:r>
-              <w:rPr>
-                <w:b/>
-              </w:rPr>
-              <w:t xml:space="preserve"> </w:t>
+              <w:t xml:space="preserve">Next </w:t>
             </w:r>
             <w:proofErr w:type="spellStart"/>
             <w:r>
@@ -10812,7 +10782,7 @@
 </file>
 
 <file path=word/endnotes.xml><?xml version="1.0" encoding="utf-8"?>
-<w:endnotes xmlns:wpc="http://schemas.microsoft.com/office/word/2010/wordprocessingCanvas" xmlns:cx="http://schemas.microsoft.com/office/drawing/2014/chartex" xmlns:cx1="http://schemas.microsoft.com/office/drawing/2015/9/8/chartex" xmlns:cx2="http://schemas.microsoft.com/office/drawing/2015/10/21/chartex" xmlns:cx3="http://schemas.microsoft.com/office/drawing/2016/5/9/chartex" xmlns:cx4="http://schemas.microsoft.com/office/drawing/2016/5/10/chartex" xmlns:cx5="http://schemas.microsoft.com/office/drawing/2016/5/11/chartex" xmlns:cx6="http://schemas.microsoft.com/office/drawing/2016/5/12/chartex" xmlns:cx7="http://schemas.microsoft.com/office/drawing/2016/5/13/chartex" xmlns:cx8="http://schemas.microsoft.com/office/drawing/2016/5/14/chartex" xmlns:mc="http://schemas.openxmlformats.org/markup-compatibility/2006" xmlns:aink="http://schemas.microsoft.com/office/drawing/2016/ink" xmlns:am3d="http://schemas.microsoft.com/office/drawing/2017/model3d" xmlns:o="urn:schemas-microsoft-com:office:office" xmlns:r="http://schemas.openxmlformats.org/officeDocument/2006/relationships" xmlns:m="http://schemas.openxmlformats.org/officeDocument/2006/math" xmlns:v="urn:schemas-microsoft-com:vml" xmlns:wp14="http://schemas.microsoft.com/office/word/2010/wordprocessingDrawing" xmlns:wp="http://schemas.openxmlformats.org/drawingml/2006/wordprocessingDrawing" xmlns:w10="urn:schemas-microsoft-com:office:word" xmlns:w="http://schemas.openxmlformats.org/wordprocessingml/2006/main" xmlns:w14="http://schemas.microsoft.com/office/word/2010/wordml" xmlns:w15="http://schemas.microsoft.com/office/word/2012/wordml" xmlns:w16cex="http://schemas.microsoft.com/office/word/2018/wordml/cex" xmlns:w16cid="http://schemas.microsoft.com/office/word/2016/wordml/cid" xmlns:w16="http://schemas.microsoft.com/office/word/2018/wordml" xmlns:w16se="http://schemas.microsoft.com/office/word/2015/wordml/symex" xmlns:wpg="http://schemas.microsoft.com/office/word/2010/wordprocessingGroup" xmlns:wpi="http://schemas.microsoft.com/office/word/2010/wordprocessingInk" xmlns:wne="http://schemas.microsoft.com/office/word/2006/wordml" xmlns:wps="http://schemas.microsoft.com/office/word/2010/wordprocessingShape" mc:Ignorable="w14 w15 w16se w16cid w16 w16cex wp14">
+<w:endnotes xmlns:wpc="http://schemas.microsoft.com/office/word/2010/wordprocessingCanvas" xmlns:cx="http://schemas.microsoft.com/office/drawing/2014/chartex" xmlns:cx1="http://schemas.microsoft.com/office/drawing/2015/9/8/chartex" xmlns:cx2="http://schemas.microsoft.com/office/drawing/2015/10/21/chartex" xmlns:cx3="http://schemas.microsoft.com/office/drawing/2016/5/9/chartex" xmlns:cx4="http://schemas.microsoft.com/office/drawing/2016/5/10/chartex" xmlns:cx5="http://schemas.microsoft.com/office/drawing/2016/5/11/chartex" xmlns:cx6="http://schemas.microsoft.com/office/drawing/2016/5/12/chartex" xmlns:cx7="http://schemas.microsoft.com/office/drawing/2016/5/13/chartex" xmlns:cx8="http://schemas.microsoft.com/office/drawing/2016/5/14/chartex" xmlns:mc="http://schemas.openxmlformats.org/markup-compatibility/2006" xmlns:aink="http://schemas.microsoft.com/office/drawing/2016/ink" xmlns:am3d="http://schemas.microsoft.com/office/drawing/2017/model3d" xmlns:o="urn:schemas-microsoft-com:office:office" xmlns:oel="http://schemas.microsoft.com/office/2019/extlst" xmlns:r="http://schemas.openxmlformats.org/officeDocument/2006/relationships" xmlns:m="http://schemas.openxmlformats.org/officeDocument/2006/math" xmlns:v="urn:schemas-microsoft-com:vml" xmlns:wp14="http://schemas.microsoft.com/office/word/2010/wordprocessingDrawing" xmlns:wp="http://schemas.openxmlformats.org/drawingml/2006/wordprocessingDrawing" xmlns:w10="urn:schemas-microsoft-com:office:word" xmlns:w="http://schemas.openxmlformats.org/wordprocessingml/2006/main" xmlns:w14="http://schemas.microsoft.com/office/word/2010/wordml" xmlns:w15="http://schemas.microsoft.com/office/word/2012/wordml" xmlns:w16cex="http://schemas.microsoft.com/office/word/2018/wordml/cex" xmlns:w16cid="http://schemas.microsoft.com/office/word/2016/wordml/cid" xmlns:w16="http://schemas.microsoft.com/office/word/2018/wordml" xmlns:w16du="http://schemas.microsoft.com/office/word/2023/wordml/word16du" xmlns:w16sdtdh="http://schemas.microsoft.com/office/word/2020/wordml/sdtdatahash" xmlns:w16sdtfl="http://schemas.microsoft.com/office/word/2024/wordml/sdtformatlock" xmlns:w16se="http://schemas.microsoft.com/office/word/2015/wordml/symex" xmlns:wpg="http://schemas.microsoft.com/office/word/2010/wordprocessingGroup" xmlns:wpi="http://schemas.microsoft.com/office/word/2010/wordprocessingInk" xmlns:wne="http://schemas.microsoft.com/office/word/2006/wordml" xmlns:wps="http://schemas.microsoft.com/office/word/2010/wordprocessingShape" mc:Ignorable="w14 w15 w16se w16cid w16 w16cex w16sdtdh w16sdtfl w16du wp14">
   <w:endnote w:type="separator" w:id="-1">
     <w:p>
       <w:pPr>
@@ -10837,7 +10807,7 @@
 </file>
 
 <file path=word/footer1.xml><?xml version="1.0" encoding="utf-8"?>
-<w:ftr xmlns:wpc="http://schemas.microsoft.com/office/word/2010/wordprocessingCanvas" xmlns:cx="http://schemas.microsoft.com/office/drawing/2014/chartex" xmlns:cx1="http://schemas.microsoft.com/office/drawing/2015/9/8/chartex" xmlns:cx2="http://schemas.microsoft.com/office/drawing/2015/10/21/chartex" xmlns:cx3="http://schemas.microsoft.com/office/drawing/2016/5/9/chartex" xmlns:cx4="http://schemas.microsoft.com/office/drawing/2016/5/10/chartex" xmlns:cx5="http://schemas.microsoft.com/office/drawing/2016/5/11/chartex" xmlns:cx6="http://schemas.microsoft.com/office/drawing/2016/5/12/chartex" xmlns:cx7="http://schemas.microsoft.com/office/drawing/2016/5/13/chartex" xmlns:cx8="http://schemas.microsoft.com/office/drawing/2016/5/14/chartex" xmlns:mc="http://schemas.openxmlformats.org/markup-compatibility/2006" xmlns:aink="http://schemas.microsoft.com/office/drawing/2016/ink" xmlns:am3d="http://schemas.microsoft.com/office/drawing/2017/model3d" xmlns:o="urn:schemas-microsoft-com:office:office" xmlns:r="http://schemas.openxmlformats.org/officeDocument/2006/relationships" xmlns:m="http://schemas.openxmlformats.org/officeDocument/2006/math" xmlns:v="urn:schemas-microsoft-com:vml" xmlns:wp14="http://schemas.microsoft.com/office/word/2010/wordprocessingDrawing" xmlns:wp="http://schemas.openxmlformats.org/drawingml/2006/wordprocessingDrawing" xmlns:w10="urn:schemas-microsoft-com:office:word" xmlns:w="http://schemas.openxmlformats.org/wordprocessingml/2006/main" xmlns:w14="http://schemas.microsoft.com/office/word/2010/wordml" xmlns:w15="http://schemas.microsoft.com/office/word/2012/wordml" xmlns:w16cex="http://schemas.microsoft.com/office/word/2018/wordml/cex" xmlns:w16cid="http://schemas.microsoft.com/office/word/2016/wordml/cid" xmlns:w16="http://schemas.microsoft.com/office/word/2018/wordml" xmlns:w16se="http://schemas.microsoft.com/office/word/2015/wordml/symex" xmlns:wpg="http://schemas.microsoft.com/office/word/2010/wordprocessingGroup" xmlns:wpi="http://schemas.microsoft.com/office/word/2010/wordprocessingInk" xmlns:wne="http://schemas.microsoft.com/office/word/2006/wordml" xmlns:wps="http://schemas.microsoft.com/office/word/2010/wordprocessingShape" mc:Ignorable="w14 w15 w16se w16cid w16 w16cex wp14">
+<w:ftr xmlns:wpc="http://schemas.microsoft.com/office/word/2010/wordprocessingCanvas" xmlns:cx="http://schemas.microsoft.com/office/drawing/2014/chartex" xmlns:cx1="http://schemas.microsoft.com/office/drawing/2015/9/8/chartex" xmlns:cx2="http://schemas.microsoft.com/office/drawing/2015/10/21/chartex" xmlns:cx3="http://schemas.microsoft.com/office/drawing/2016/5/9/chartex" xmlns:cx4="http://schemas.microsoft.com/office/drawing/2016/5/10/chartex" xmlns:cx5="http://schemas.microsoft.com/office/drawing/2016/5/11/chartex" xmlns:cx6="http://schemas.microsoft.com/office/drawing/2016/5/12/chartex" xmlns:cx7="http://schemas.microsoft.com/office/drawing/2016/5/13/chartex" xmlns:cx8="http://schemas.microsoft.com/office/drawing/2016/5/14/chartex" xmlns:mc="http://schemas.openxmlformats.org/markup-compatibility/2006" xmlns:aink="http://schemas.microsoft.com/office/drawing/2016/ink" xmlns:am3d="http://schemas.microsoft.com/office/drawing/2017/model3d" xmlns:o="urn:schemas-microsoft-com:office:office" xmlns:oel="http://schemas.microsoft.com/office/2019/extlst" xmlns:r="http://schemas.openxmlformats.org/officeDocument/2006/relationships" xmlns:m="http://schemas.openxmlformats.org/officeDocument/2006/math" xmlns:v="urn:schemas-microsoft-com:vml" xmlns:wp14="http://schemas.microsoft.com/office/word/2010/wordprocessingDrawing" xmlns:wp="http://schemas.openxmlformats.org/drawingml/2006/wordprocessingDrawing" xmlns:w10="urn:schemas-microsoft-com:office:word" xmlns:w="http://schemas.openxmlformats.org/wordprocessingml/2006/main" xmlns:w14="http://schemas.microsoft.com/office/word/2010/wordml" xmlns:w15="http://schemas.microsoft.com/office/word/2012/wordml" xmlns:w16cex="http://schemas.microsoft.com/office/word/2018/wordml/cex" xmlns:w16cid="http://schemas.microsoft.com/office/word/2016/wordml/cid" xmlns:w16="http://schemas.microsoft.com/office/word/2018/wordml" xmlns:w16du="http://schemas.microsoft.com/office/word/2023/wordml/word16du" xmlns:w16sdtdh="http://schemas.microsoft.com/office/word/2020/wordml/sdtdatahash" xmlns:w16sdtfl="http://schemas.microsoft.com/office/word/2024/wordml/sdtformatlock" xmlns:w16se="http://schemas.microsoft.com/office/word/2015/wordml/symex" xmlns:wpg="http://schemas.microsoft.com/office/word/2010/wordprocessingGroup" xmlns:wpi="http://schemas.microsoft.com/office/word/2010/wordprocessingInk" xmlns:wne="http://schemas.microsoft.com/office/word/2006/wordml" xmlns:wps="http://schemas.microsoft.com/office/word/2010/wordprocessingShape" mc:Ignorable="w14 w15 w16se w16cid w16 w16cex w16sdtdh w16sdtfl w16du wp14">
   <w:p>
     <w:pPr>
       <w:pStyle w:val="Footer"/>
@@ -10872,33 +10842,20 @@
     <w:r>
       <w:t>/</w:t>
     </w:r>
-    <w:r>
-      <w:fldChar w:fldCharType="begin"/>
-    </w:r>
-    <w:r>
-      <w:instrText xml:space="preserve"> NUMPAGES   \* MERGEFORMAT </w:instrText>
-    </w:r>
-    <w:r>
-      <w:fldChar w:fldCharType="separate"/>
-    </w:r>
-    <w:r>
-      <w:rPr>
-        <w:noProof/>
-      </w:rPr>
-      <w:t>5</w:t>
-    </w:r>
-    <w:r>
-      <w:rPr>
-        <w:noProof/>
-      </w:rPr>
-      <w:fldChar w:fldCharType="end"/>
-    </w:r>
+    <w:fldSimple w:instr=" NUMPAGES   \* MERGEFORMAT ">
+      <w:r>
+        <w:rPr>
+          <w:noProof/>
+        </w:rPr>
+        <w:t>5</w:t>
+      </w:r>
+    </w:fldSimple>
   </w:p>
 </w:ftr>
 </file>
 
 <file path=word/footnotes.xml><?xml version="1.0" encoding="utf-8"?>
-<w:footnotes xmlns:wpc="http://schemas.microsoft.com/office/word/2010/wordprocessingCanvas" xmlns:cx="http://schemas.microsoft.com/office/drawing/2014/chartex" xmlns:cx1="http://schemas.microsoft.com/office/drawing/2015/9/8/chartex" xmlns:cx2="http://schemas.microsoft.com/office/drawing/2015/10/21/chartex" xmlns:cx3="http://schemas.microsoft.com/office/drawing/2016/5/9/chartex" xmlns:cx4="http://schemas.microsoft.com/office/drawing/2016/5/10/chartex" xmlns:cx5="http://schemas.microsoft.com/office/drawing/2016/5/11/chartex" xmlns:cx6="http://schemas.microsoft.com/office/drawing/2016/5/12/chartex" xmlns:cx7="http://schemas.microsoft.com/office/drawing/2016/5/13/chartex" xmlns:cx8="http://schemas.microsoft.com/office/drawing/2016/5/14/chartex" xmlns:mc="http://schemas.openxmlformats.org/markup-compatibility/2006" xmlns:aink="http://schemas.microsoft.com/office/drawing/2016/ink" xmlns:am3d="http://schemas.microsoft.com/office/drawing/2017/model3d" xmlns:o="urn:schemas-microsoft-com:office:office" xmlns:r="http://schemas.openxmlformats.org/officeDocument/2006/relationships" xmlns:m="http://schemas.openxmlformats.org/officeDocument/2006/math" xmlns:v="urn:schemas-microsoft-com:vml" xmlns:wp14="http://schemas.microsoft.com/office/word/2010/wordprocessingDrawing" xmlns:wp="http://schemas.openxmlformats.org/drawingml/2006/wordprocessingDrawing" xmlns:w10="urn:schemas-microsoft-com:office:word" xmlns:w="http://schemas.openxmlformats.org/wordprocessingml/2006/main" xmlns:w14="http://schemas.microsoft.com/office/word/2010/wordml" xmlns:w15="http://schemas.microsoft.com/office/word/2012/wordml" xmlns:w16cex="http://schemas.microsoft.com/office/word/2018/wordml/cex" xmlns:w16cid="http://schemas.microsoft.com/office/word/2016/wordml/cid" xmlns:w16="http://schemas.microsoft.com/office/word/2018/wordml" xmlns:w16se="http://schemas.microsoft.com/office/word/2015/wordml/symex" xmlns:wpg="http://schemas.microsoft.com/office/word/2010/wordprocessingGroup" xmlns:wpi="http://schemas.microsoft.com/office/word/2010/wordprocessingInk" xmlns:wne="http://schemas.microsoft.com/office/word/2006/wordml" xmlns:wps="http://schemas.microsoft.com/office/word/2010/wordprocessingShape" mc:Ignorable="w14 w15 w16se w16cid w16 w16cex wp14">
+<w:footnotes xmlns:wpc="http://schemas.microsoft.com/office/word/2010/wordprocessingCanvas" xmlns:cx="http://schemas.microsoft.com/office/drawing/2014/chartex" xmlns:cx1="http://schemas.microsoft.com/office/drawing/2015/9/8/chartex" xmlns:cx2="http://schemas.microsoft.com/office/drawing/2015/10/21/chartex" xmlns:cx3="http://schemas.microsoft.com/office/drawing/2016/5/9/chartex" xmlns:cx4="http://schemas.microsoft.com/office/drawing/2016/5/10/chartex" xmlns:cx5="http://schemas.microsoft.com/office/drawing/2016/5/11/chartex" xmlns:cx6="http://schemas.microsoft.com/office/drawing/2016/5/12/chartex" xmlns:cx7="http://schemas.microsoft.com/office/drawing/2016/5/13/chartex" xmlns:cx8="http://schemas.microsoft.com/office/drawing/2016/5/14/chartex" xmlns:mc="http://schemas.openxmlformats.org/markup-compatibility/2006" xmlns:aink="http://schemas.microsoft.com/office/drawing/2016/ink" xmlns:am3d="http://schemas.microsoft.com/office/drawing/2017/model3d" xmlns:o="urn:schemas-microsoft-com:office:office" xmlns:oel="http://schemas.microsoft.com/office/2019/extlst" xmlns:r="http://schemas.openxmlformats.org/officeDocument/2006/relationships" xmlns:m="http://schemas.openxmlformats.org/officeDocument/2006/math" xmlns:v="urn:schemas-microsoft-com:vml" xmlns:wp14="http://schemas.microsoft.com/office/word/2010/wordprocessingDrawing" xmlns:wp="http://schemas.openxmlformats.org/drawingml/2006/wordprocessingDrawing" xmlns:w10="urn:schemas-microsoft-com:office:word" xmlns:w="http://schemas.openxmlformats.org/wordprocessingml/2006/main" xmlns:w14="http://schemas.microsoft.com/office/word/2010/wordml" xmlns:w15="http://schemas.microsoft.com/office/word/2012/wordml" xmlns:w16cex="http://schemas.microsoft.com/office/word/2018/wordml/cex" xmlns:w16cid="http://schemas.microsoft.com/office/word/2016/wordml/cid" xmlns:w16="http://schemas.microsoft.com/office/word/2018/wordml" xmlns:w16du="http://schemas.microsoft.com/office/word/2023/wordml/word16du" xmlns:w16sdtdh="http://schemas.microsoft.com/office/word/2020/wordml/sdtdatahash" xmlns:w16sdtfl="http://schemas.microsoft.com/office/word/2024/wordml/sdtformatlock" xmlns:w16se="http://schemas.microsoft.com/office/word/2015/wordml/symex" xmlns:wpg="http://schemas.microsoft.com/office/word/2010/wordprocessingGroup" xmlns:wpi="http://schemas.microsoft.com/office/word/2010/wordprocessingInk" xmlns:wne="http://schemas.microsoft.com/office/word/2006/wordml" xmlns:wps="http://schemas.microsoft.com/office/word/2010/wordprocessingShape" mc:Ignorable="w14 w15 w16se w16cid w16 w16cex w16sdtdh w16sdtfl w16du wp14">
   <w:footnote w:type="separator" w:id="-1">
     <w:p>
       <w:pPr>
@@ -10923,7 +10880,7 @@
 </file>
 
 <file path=word/numbering.xml><?xml version="1.0" encoding="utf-8"?>
-<w:numbering xmlns:wpc="http://schemas.microsoft.com/office/word/2010/wordprocessingCanvas" xmlns:cx="http://schemas.microsoft.com/office/drawing/2014/chartex" xmlns:cx1="http://schemas.microsoft.com/office/drawing/2015/9/8/chartex" xmlns:cx2="http://schemas.microsoft.com/office/drawing/2015/10/21/chartex" xmlns:cx3="http://schemas.microsoft.com/office/drawing/2016/5/9/chartex" xmlns:cx4="http://schemas.microsoft.com/office/drawing/2016/5/10/chartex" xmlns:cx5="http://schemas.microsoft.com/office/drawing/2016/5/11/chartex" xmlns:cx6="http://schemas.microsoft.com/office/drawing/2016/5/12/chartex" xmlns:cx7="http://schemas.microsoft.com/office/drawing/2016/5/13/chartex" xmlns:cx8="http://schemas.microsoft.com/office/drawing/2016/5/14/chartex" xmlns:mc="http://schemas.openxmlformats.org/markup-compatibility/2006" xmlns:aink="http://schemas.microsoft.com/office/drawing/2016/ink" xmlns:am3d="http://schemas.microsoft.com/office/drawing/2017/model3d" xmlns:o="urn:schemas-microsoft-com:office:office" xmlns:r="http://schemas.openxmlformats.org/officeDocument/2006/relationships" xmlns:m="http://schemas.openxmlformats.org/officeDocument/2006/math" xmlns:v="urn:schemas-microsoft-com:vml" xmlns:wp14="http://schemas.microsoft.com/office/word/2010/wordprocessingDrawing" xmlns:wp="http://schemas.openxmlformats.org/drawingml/2006/wordprocessingDrawing" xmlns:w10="urn:schemas-microsoft-com:office:word" xmlns:w="http://schemas.openxmlformats.org/wordprocessingml/2006/main" xmlns:w14="http://schemas.microsoft.com/office/word/2010/wordml" xmlns:w15="http://schemas.microsoft.com/office/word/2012/wordml" xmlns:w16cex="http://schemas.microsoft.com/office/word/2018/wordml/cex" xmlns:w16cid="http://schemas.microsoft.com/office/word/2016/wordml/cid" xmlns:w16="http://schemas.microsoft.com/office/word/2018/wordml" xmlns:w16se="http://schemas.microsoft.com/office/word/2015/wordml/symex" xmlns:wpg="http://schemas.microsoft.com/office/word/2010/wordprocessingGroup" xmlns:wpi="http://schemas.microsoft.com/office/word/2010/wordprocessingInk" xmlns:wne="http://schemas.microsoft.com/office/word/2006/wordml" xmlns:wps="http://schemas.microsoft.com/office/word/2010/wordprocessingShape" mc:Ignorable="w14 w15 w16se w16cid w16 w16cex wp14">
+<w:numbering xmlns:wpc="http://schemas.microsoft.com/office/word/2010/wordprocessingCanvas" xmlns:cx="http://schemas.microsoft.com/office/drawing/2014/chartex" xmlns:cx1="http://schemas.microsoft.com/office/drawing/2015/9/8/chartex" xmlns:cx2="http://schemas.microsoft.com/office/drawing/2015/10/21/chartex" xmlns:cx3="http://schemas.microsoft.com/office/drawing/2016/5/9/chartex" xmlns:cx4="http://schemas.microsoft.com/office/drawing/2016/5/10/chartex" xmlns:cx5="http://schemas.microsoft.com/office/drawing/2016/5/11/chartex" xmlns:cx6="http://schemas.microsoft.com/office/drawing/2016/5/12/chartex" xmlns:cx7="http://schemas.microsoft.com/office/drawing/2016/5/13/chartex" xmlns:cx8="http://schemas.microsoft.com/office/drawing/2016/5/14/chartex" xmlns:mc="http://schemas.openxmlformats.org/markup-compatibility/2006" xmlns:aink="http://schemas.microsoft.com/office/drawing/2016/ink" xmlns:am3d="http://schemas.microsoft.com/office/drawing/2017/model3d" xmlns:o="urn:schemas-microsoft-com:office:office" xmlns:oel="http://schemas.microsoft.com/office/2019/extlst" xmlns:r="http://schemas.openxmlformats.org/officeDocument/2006/relationships" xmlns:m="http://schemas.openxmlformats.org/officeDocument/2006/math" xmlns:v="urn:schemas-microsoft-com:vml" xmlns:wp14="http://schemas.microsoft.com/office/word/2010/wordprocessingDrawing" xmlns:wp="http://schemas.openxmlformats.org/drawingml/2006/wordprocessingDrawing" xmlns:w10="urn:schemas-microsoft-com:office:word" xmlns:w="http://schemas.openxmlformats.org/wordprocessingml/2006/main" xmlns:w14="http://schemas.microsoft.com/office/word/2010/wordml" xmlns:w15="http://schemas.microsoft.com/office/word/2012/wordml" xmlns:w16cex="http://schemas.microsoft.com/office/word/2018/wordml/cex" xmlns:w16cid="http://schemas.microsoft.com/office/word/2016/wordml/cid" xmlns:w16="http://schemas.microsoft.com/office/word/2018/wordml" xmlns:w16du="http://schemas.microsoft.com/office/word/2023/wordml/word16du" xmlns:w16sdtdh="http://schemas.microsoft.com/office/word/2020/wordml/sdtdatahash" xmlns:w16sdtfl="http://schemas.microsoft.com/office/word/2024/wordml/sdtformatlock" xmlns:w16se="http://schemas.microsoft.com/office/word/2015/wordml/symex" xmlns:wpg="http://schemas.microsoft.com/office/word/2010/wordprocessingGroup" xmlns:wpi="http://schemas.microsoft.com/office/word/2010/wordprocessingInk" xmlns:wne="http://schemas.microsoft.com/office/word/2006/wordml" xmlns:wps="http://schemas.microsoft.com/office/word/2010/wordprocessingShape" mc:Ignorable="w14 w15 w16se w16cid w16 w16cex w16sdtdh w16sdtfl w16du wp14">
   <w:abstractNum w:abstractNumId="0" w15:restartNumberingAfterBreak="0">
     <w:nsid w:val="55810D26"/>
     <w:multiLevelType w:val="hybridMultilevel"/>
@@ -11036,14 +10993,14 @@
       </w:rPr>
     </w:lvl>
   </w:abstractNum>
-  <w:num w:numId="1">
+  <w:num w:numId="1" w16cid:durableId="1603806756">
     <w:abstractNumId w:val="0"/>
   </w:num>
 </w:numbering>
 </file>
 
 <file path=word/styles.xml><?xml version="1.0" encoding="utf-8"?>
-<w:styles xmlns:mc="http://schemas.openxmlformats.org/markup-compatibility/2006" xmlns:r="http://schemas.openxmlformats.org/officeDocument/2006/relationships" xmlns:w="http://schemas.openxmlformats.org/wordprocessingml/2006/main" xmlns:w14="http://schemas.microsoft.com/office/word/2010/wordml" xmlns:w15="http://schemas.microsoft.com/office/word/2012/wordml" xmlns:w16cex="http://schemas.microsoft.com/office/word/2018/wordml/cex" xmlns:w16cid="http://schemas.microsoft.com/office/word/2016/wordml/cid" xmlns:w16="http://schemas.microsoft.com/office/word/2018/wordml" xmlns:w16se="http://schemas.microsoft.com/office/word/2015/wordml/symex" mc:Ignorable="w14 w15 w16se w16cid w16 w16cex">
+<w:styles xmlns:mc="http://schemas.openxmlformats.org/markup-compatibility/2006" xmlns:r="http://schemas.openxmlformats.org/officeDocument/2006/relationships" xmlns:w="http://schemas.openxmlformats.org/wordprocessingml/2006/main" xmlns:w14="http://schemas.microsoft.com/office/word/2010/wordml" xmlns:w15="http://schemas.microsoft.com/office/word/2012/wordml" xmlns:w16cex="http://schemas.microsoft.com/office/word/2018/wordml/cex" xmlns:w16cid="http://schemas.microsoft.com/office/word/2016/wordml/cid" xmlns:w16="http://schemas.microsoft.com/office/word/2018/wordml" xmlns:w16du="http://schemas.microsoft.com/office/word/2023/wordml/word16du" xmlns:w16sdtdh="http://schemas.microsoft.com/office/word/2020/wordml/sdtdatahash" xmlns:w16sdtfl="http://schemas.microsoft.com/office/word/2024/wordml/sdtformatlock" xmlns:w16se="http://schemas.microsoft.com/office/word/2015/wordml/symex" mc:Ignorable="w14 w15 w16se w16cid w16 w16cex w16sdtdh w16sdtfl w16du">
   <w:docDefaults>
     <w:rPrDefault>
       <w:rPr>
@@ -11327,11 +11284,6 @@
     <w:lsdException w:name="Book Title" w:uiPriority="33" w:qFormat="1"/>
     <w:lsdException w:name="Bibliography" w:semiHidden="1" w:uiPriority="37" w:unhideWhenUsed="1"/>
     <w:lsdException w:name="TOC Heading" w:semiHidden="1" w:uiPriority="39" w:unhideWhenUsed="1" w:qFormat="1"/>
-    <w:lsdException w:name="Plain Table 5" w:semiHidden="1" w:unhideWhenUsed="1"/>
-    <w:lsdException w:name="Grid Table Light" w:semiHidden="1" w:unhideWhenUsed="1"/>
-    <w:lsdException w:name="Grid Table 1 Light" w:semiHidden="1" w:unhideWhenUsed="1"/>
-    <w:lsdException w:name="Grid Table 2" w:semiHidden="1" w:unhideWhenUsed="1"/>
-    <w:lsdException w:name="Grid Table 3" w:semiHidden="1" w:unhideWhenUsed="1"/>
     <w:lsdException w:name="Grid Table 4" w:uiPriority="49"/>
     <w:lsdException w:name="Grid Table 5 Dark" w:uiPriority="50"/>
     <w:lsdException w:name="Grid Table 6 Colorful" w:uiPriority="51"/>

</xml_diff>